<commit_message>
v. 09 portifolio em 95%
</commit_message>
<xml_diff>
--- a/components/pdf/Currículo.docx
+++ b/components/pdf/Currículo.docx
@@ -403,10 +403,7 @@
         <w:spacing w:before="0"/>
       </w:pPr>
       <w:r>
-        <w:t>Conhecimento so</w:t>
-      </w:r>
-      <w:r>
-        <w:t>bre configurações de sistemas informáticos;</w:t>
+        <w:t>Conhecimento sobre configurações de sistemas informáticos;</w:t>
       </w:r>
     </w:p>
     <w:p>
@@ -510,7 +507,23 @@
         <w:spacing w:before="0"/>
       </w:pPr>
       <w:r>
-        <w:t>Desktop: C++ básico;</w:t>
+        <w:t xml:space="preserve">Frameworks: </w:t>
+      </w:r>
+      <w:proofErr w:type="spellStart"/>
+      <w:r>
+        <w:t>React</w:t>
+      </w:r>
+      <w:proofErr w:type="spellEnd"/>
+      <w:r>
+        <w:t xml:space="preserve"> JS e </w:t>
+      </w:r>
+      <w:proofErr w:type="spellStart"/>
+      <w:r>
+        <w:t>Vue</w:t>
+      </w:r>
+      <w:proofErr w:type="spellEnd"/>
+      <w:r>
+        <w:t>;</w:t>
       </w:r>
     </w:p>
     <w:p>
@@ -522,30 +535,7 @@
         <w:spacing w:before="0"/>
       </w:pPr>
       <w:r>
-        <w:t xml:space="preserve">Mobile: </w:t>
-      </w:r>
-      <w:proofErr w:type="spellStart"/>
-      <w:r>
-        <w:t>React</w:t>
-      </w:r>
-      <w:proofErr w:type="spellEnd"/>
-      <w:r>
-        <w:t xml:space="preserve"> JS básicos;</w:t>
-      </w:r>
-    </w:p>
-    <w:p>
-      <w:pPr>
-        <w:numPr>
-          <w:ilvl w:val="0"/>
-          <w:numId w:val="2"/>
-        </w:numPr>
-        <w:spacing w:before="0"/>
-      </w:pPr>
-      <w:r>
-        <w:t>E-C</w:t>
-      </w:r>
-      <w:r>
-        <w:t xml:space="preserve">ommerce: </w:t>
+        <w:t xml:space="preserve">E-Commerce: </w:t>
       </w:r>
       <w:proofErr w:type="spellStart"/>
       <w:r>
@@ -693,58 +683,14 @@
         </w:pBdr>
       </w:pPr>
       <w:r>
-        <w:t>Estagiária do laboratório de informática do ILA, cuidava e efetuava manutenção dos computadores, auxiliando os alunos e professores do instituto.</w:t>
-      </w:r>
-    </w:p>
-    <w:p>
-      <w:pPr>
-        <w:pBdr>
-          <w:top w:val="nil"/>
-          <w:left w:val="nil"/>
-          <w:bottom w:val="nil"/>
-          <w:right w:val="nil"/>
-          <w:between w:val="nil"/>
-        </w:pBdr>
-        <w:ind w:left="0"/>
-      </w:pPr>
-    </w:p>
-    <w:p>
-      <w:pPr>
-        <w:pBdr>
-          <w:top w:val="nil"/>
-          <w:left w:val="nil"/>
-          <w:bottom w:val="nil"/>
-          <w:right w:val="nil"/>
-          <w:between w:val="nil"/>
-        </w:pBdr>
-        <w:ind w:left="0"/>
-      </w:pPr>
-    </w:p>
-    <w:p>
-      <w:pPr>
-        <w:pBdr>
-          <w:top w:val="nil"/>
-          <w:left w:val="nil"/>
-          <w:bottom w:val="nil"/>
-          <w:right w:val="nil"/>
-          <w:between w:val="nil"/>
-        </w:pBdr>
-        <w:ind w:left="0"/>
-      </w:pPr>
-    </w:p>
-    <w:p>
-      <w:pPr>
-        <w:pBdr>
-          <w:top w:val="nil"/>
-          <w:left w:val="nil"/>
-          <w:bottom w:val="nil"/>
-          <w:right w:val="nil"/>
-          <w:between w:val="nil"/>
-        </w:pBdr>
-        <w:ind w:left="0"/>
-      </w:pPr>
-      <w:bookmarkStart w:id="12" w:name="_GoBack"/>
-      <w:bookmarkEnd w:id="12"/>
+        <w:t xml:space="preserve">Estagiária do laboratório de informática do ILA, efetuava manutenção </w:t>
+      </w:r>
+      <w:r>
+        <w:t>do sistema</w:t>
+      </w:r>
+      <w:r>
+        <w:t>, auxiliando os alunos e professores do instituto</w:t>
+      </w:r>
     </w:p>
     <w:p>
       <w:pPr>
@@ -764,10 +710,9 @@
           <w:color w:val="2E4440"/>
         </w:rPr>
       </w:pPr>
-      <w:bookmarkStart w:id="13" w:name="_t4o00a49yq9e" w:colFirst="0" w:colLast="0"/>
-      <w:bookmarkEnd w:id="13"/>
-      <w:r>
-        <w:lastRenderedPageBreak/>
+      <w:bookmarkStart w:id="12" w:name="_t4o00a49yq9e" w:colFirst="0" w:colLast="0"/>
+      <w:bookmarkEnd w:id="12"/>
+      <w:r>
         <w:t>PROJETO DESENVOLVIMENTO DO RACIOCÍNIO LÓGICO NO ENSINO FUNDAMENTAL E MÉDIO</w:t>
       </w:r>
     </w:p>
@@ -790,8 +735,8 @@
           <w:color w:val="2E4440"/>
         </w:rPr>
       </w:pPr>
-      <w:bookmarkStart w:id="14" w:name="_am91ocb8pxxr" w:colFirst="0" w:colLast="0"/>
-      <w:bookmarkEnd w:id="14"/>
+      <w:bookmarkStart w:id="13" w:name="_am91ocb8pxxr" w:colFirst="0" w:colLast="0"/>
+      <w:bookmarkEnd w:id="13"/>
       <w:r>
         <w:rPr>
           <w:b w:val="0"/>
@@ -816,10 +761,7 @@
       </w:r>
       <w:proofErr w:type="gramStart"/>
       <w:r>
-        <w:t>M</w:t>
-      </w:r>
-      <w:r>
-        <w:t>AIO</w:t>
+        <w:t>MAIO</w:t>
       </w:r>
       <w:proofErr w:type="gramEnd"/>
       <w:r>
@@ -857,6 +799,287 @@
         <w:pStyle w:val="Ttulo2"/>
         <w:keepNext w:val="0"/>
         <w:keepLines w:val="0"/>
+      </w:pPr>
+      <w:bookmarkStart w:id="14" w:name="_7s9nw27jflea" w:colFirst="0" w:colLast="0"/>
+      <w:bookmarkStart w:id="15" w:name="_fzl5dx1kvkxm" w:colFirst="0" w:colLast="0"/>
+      <w:bookmarkEnd w:id="14"/>
+      <w:bookmarkEnd w:id="15"/>
+    </w:p>
+    <w:p>
+      <w:pPr>
+        <w:pStyle w:val="Ttulo2"/>
+        <w:keepNext w:val="0"/>
+        <w:keepLines w:val="0"/>
+        <w:rPr>
+          <w:b w:val="0"/>
+          <w:i/>
+          <w:color w:val="2E4440"/>
+        </w:rPr>
+      </w:pPr>
+      <w:bookmarkStart w:id="16" w:name="_GoBack"/>
+      <w:bookmarkEnd w:id="16"/>
+      <w:r>
+        <w:lastRenderedPageBreak/>
+        <w:t xml:space="preserve">GURIAS DIGITAIS: DESENVOLVIMENTO DO PENSAMENTO COMPUTACIONAL </w:t>
+      </w:r>
+      <w:r>
+        <w:rPr>
+          <w:b w:val="0"/>
+          <w:i/>
+          <w:color w:val="2E4440"/>
+        </w:rPr>
+        <w:t>BOLSISTA-EPEM E VOLUNTÁRIA</w:t>
+      </w:r>
+    </w:p>
+    <w:p>
+      <w:r>
+        <w:t xml:space="preserve">NOVEMBRO DE 2017 ATÉ </w:t>
+      </w:r>
+      <w:proofErr w:type="gramStart"/>
+      <w:r>
+        <w:t>MAIO</w:t>
+      </w:r>
+      <w:proofErr w:type="gramEnd"/>
+      <w:r>
+        <w:t xml:space="preserve"> 2019</w:t>
+      </w:r>
+    </w:p>
+    <w:p>
+      <w:pPr>
+        <w:numPr>
+          <w:ilvl w:val="0"/>
+          <w:numId w:val="1"/>
+        </w:numPr>
+      </w:pPr>
+      <w:r>
+        <w:t xml:space="preserve">Ensinava crianças e adolescentes a lógica de programação, através de minicursos utilizando as ferramentas </w:t>
+      </w:r>
+      <w:proofErr w:type="spellStart"/>
+      <w:r>
+        <w:t>Scratch</w:t>
+      </w:r>
+      <w:proofErr w:type="spellEnd"/>
+      <w:r>
+        <w:t>. Atualmente participo somente como voluntária em organização de eventos e reuniões.</w:t>
+      </w:r>
+    </w:p>
+    <w:p>
+      <w:pPr>
+        <w:pStyle w:val="Ttulo2"/>
+        <w:keepNext w:val="0"/>
+        <w:keepLines w:val="0"/>
+      </w:pPr>
+      <w:bookmarkStart w:id="17" w:name="_24vj3qocoqq6" w:colFirst="0" w:colLast="0"/>
+      <w:bookmarkEnd w:id="17"/>
+      <w:r>
+        <w:t>PROJETO DESENVOLVENDO O PENSAMENTO COMPUTACIONAL COM MIGRANTES RESIDENTES EM RIO GRANDE / RS</w:t>
+      </w:r>
+    </w:p>
+    <w:p>
+      <w:pPr>
+        <w:pStyle w:val="Ttulo2"/>
+        <w:keepNext w:val="0"/>
+        <w:keepLines w:val="0"/>
+        <w:spacing w:before="0"/>
+        <w:rPr>
+          <w:b w:val="0"/>
+          <w:i/>
+          <w:color w:val="2E4440"/>
+        </w:rPr>
+      </w:pPr>
+      <w:bookmarkStart w:id="18" w:name="_j0vhs5lzgxlk" w:colFirst="0" w:colLast="0"/>
+      <w:bookmarkEnd w:id="18"/>
+      <w:r>
+        <w:rPr>
+          <w:b w:val="0"/>
+          <w:i/>
+          <w:color w:val="2E4440"/>
+        </w:rPr>
+        <w:t>BOLSISTA-EPEM</w:t>
+      </w:r>
+    </w:p>
+    <w:p>
+      <w:r>
+        <w:t xml:space="preserve">JUNHO DE 2018 ATÉ </w:t>
+      </w:r>
+      <w:proofErr w:type="gramStart"/>
+      <w:r>
+        <w:t>MAIO</w:t>
+      </w:r>
+      <w:proofErr w:type="gramEnd"/>
+      <w:r>
+        <w:t xml:space="preserve"> 2019</w:t>
+      </w:r>
+    </w:p>
+    <w:p>
+      <w:pPr>
+        <w:numPr>
+          <w:ilvl w:val="0"/>
+          <w:numId w:val="1"/>
+        </w:numPr>
+      </w:pPr>
+      <w:r>
+        <w:t xml:space="preserve">Ensinando Haitianos e Senegaleses o básico de informática, pacote Office (documentos, planilhas e apresentação) e a lógica de programação utilizando a ferramenta </w:t>
+      </w:r>
+      <w:proofErr w:type="spellStart"/>
+      <w:r>
+        <w:t>Scratch</w:t>
+      </w:r>
+      <w:proofErr w:type="spellEnd"/>
+      <w:r>
+        <w:t>.</w:t>
+      </w:r>
+    </w:p>
+    <w:p>
+      <w:pPr>
+        <w:pStyle w:val="Ttulo2"/>
+        <w:keepNext w:val="0"/>
+        <w:keepLines w:val="0"/>
+      </w:pPr>
+      <w:bookmarkStart w:id="19" w:name="_s7i7bz4fttac" w:colFirst="0" w:colLast="0"/>
+      <w:bookmarkEnd w:id="19"/>
+      <w:r>
+        <w:t>DIRETORIA DE INOVAÇÃO TECNOLÓGICA – DIT - FURG</w:t>
+      </w:r>
+    </w:p>
+    <w:p>
+      <w:pPr>
+        <w:pStyle w:val="Ttulo2"/>
+        <w:keepNext w:val="0"/>
+        <w:keepLines w:val="0"/>
+        <w:spacing w:before="0"/>
+        <w:rPr>
+          <w:b w:val="0"/>
+          <w:i/>
+          <w:color w:val="2E4440"/>
+        </w:rPr>
+      </w:pPr>
+      <w:bookmarkStart w:id="20" w:name="_2aqlsscginv1" w:colFirst="0" w:colLast="0"/>
+      <w:bookmarkEnd w:id="20"/>
+      <w:r>
+        <w:rPr>
+          <w:b w:val="0"/>
+          <w:i/>
+          <w:color w:val="2E4440"/>
+        </w:rPr>
+        <w:t>ESTÁGIO OBRIGATÓRIO</w:t>
+      </w:r>
+    </w:p>
+    <w:p>
+      <w:r>
+        <w:t xml:space="preserve">15 DE </w:t>
+      </w:r>
+      <w:proofErr w:type="gramStart"/>
+      <w:r>
+        <w:t>JULHO</w:t>
+      </w:r>
+      <w:proofErr w:type="gramEnd"/>
+      <w:r>
+        <w:t xml:space="preserve"> DE 2019 ATÉ 28 DE OUTUBRO DE 2019</w:t>
+      </w:r>
+    </w:p>
+    <w:p>
+      <w:pPr>
+        <w:numPr>
+          <w:ilvl w:val="0"/>
+          <w:numId w:val="1"/>
+        </w:numPr>
+      </w:pPr>
+      <w:r>
+        <w:t>Desenvolvimento inicial do Front-</w:t>
+      </w:r>
+      <w:proofErr w:type="spellStart"/>
+      <w:r>
+        <w:t>End</w:t>
+      </w:r>
+      <w:proofErr w:type="spellEnd"/>
+      <w:r>
+        <w:t xml:space="preserve"> de um sistema Web para o projeto Banco do Tempo em Rio Grande - RS.</w:t>
+      </w:r>
+    </w:p>
+    <w:p>
+      <w:pPr>
+        <w:pStyle w:val="Ttulo2"/>
+        <w:keepNext w:val="0"/>
+        <w:keepLines w:val="0"/>
+      </w:pPr>
+      <w:bookmarkStart w:id="21" w:name="_wxsgabivcrkr" w:colFirst="0" w:colLast="0"/>
+      <w:bookmarkEnd w:id="21"/>
+      <w:r>
+        <w:t>NUCLI FURG REDE ANDIFES ISF</w:t>
+      </w:r>
+    </w:p>
+    <w:p>
+      <w:pPr>
+        <w:pStyle w:val="Ttulo2"/>
+        <w:keepNext w:val="0"/>
+        <w:keepLines w:val="0"/>
+        <w:spacing w:before="0"/>
+        <w:rPr>
+          <w:b w:val="0"/>
+          <w:i/>
+          <w:color w:val="2E4440"/>
+        </w:rPr>
+      </w:pPr>
+      <w:bookmarkStart w:id="22" w:name="_bus7q19yibfl" w:colFirst="0" w:colLast="0"/>
+      <w:bookmarkEnd w:id="22"/>
+      <w:r>
+        <w:rPr>
+          <w:b w:val="0"/>
+          <w:i/>
+          <w:color w:val="2E4440"/>
+        </w:rPr>
+        <w:t>BOLSISTA DE TECNOLOGIA DA INFORMAÇÃO</w:t>
+      </w:r>
+    </w:p>
+    <w:p>
+      <w:r>
+        <w:t xml:space="preserve">ABRIL DE 2021 ATÉ </w:t>
+      </w:r>
+      <w:proofErr w:type="gramStart"/>
+      <w:r>
+        <w:t>DEZEMBRO</w:t>
+      </w:r>
+      <w:proofErr w:type="gramEnd"/>
+      <w:r>
+        <w:t xml:space="preserve"> DE 2021</w:t>
+      </w:r>
+    </w:p>
+    <w:p>
+      <w:pPr>
+        <w:numPr>
+          <w:ilvl w:val="0"/>
+          <w:numId w:val="1"/>
+        </w:numPr>
+      </w:pPr>
+      <w:r>
+        <w:t xml:space="preserve">Desenvolvimento do sistema Web para o projeto </w:t>
+      </w:r>
+      <w:proofErr w:type="spellStart"/>
+      <w:r>
+        <w:t>NucLi</w:t>
+      </w:r>
+      <w:proofErr w:type="spellEnd"/>
+      <w:r>
+        <w:t xml:space="preserve"> FURG Rede ANDIFES ISF;</w:t>
+      </w:r>
+    </w:p>
+    <w:p>
+      <w:pPr>
+        <w:numPr>
+          <w:ilvl w:val="0"/>
+          <w:numId w:val="1"/>
+        </w:numPr>
+        <w:spacing w:before="0"/>
+      </w:pPr>
+      <w:r>
+        <w:t>Suporte de usuário.</w:t>
+      </w:r>
+    </w:p>
+    <w:p>
+      <w:pPr>
+        <w:pStyle w:val="Ttulo1"/>
+        <w:widowControl w:val="0"/>
         <w:pBdr>
           <w:top w:val="nil"/>
           <w:left w:val="nil"/>
@@ -864,16 +1087,35 @@
           <w:right w:val="nil"/>
           <w:between w:val="nil"/>
         </w:pBdr>
+      </w:pPr>
+      <w:bookmarkStart w:id="23" w:name="_bjucu19g39eb" w:colFirst="0" w:colLast="0"/>
+      <w:bookmarkEnd w:id="23"/>
+      <w:r>
+        <w:t>FORMAÇÃO</w:t>
+      </w:r>
+    </w:p>
+    <w:p>
+      <w:pPr>
+        <w:pStyle w:val="Ttulo2"/>
+        <w:keepNext w:val="0"/>
+        <w:keepLines w:val="0"/>
+        <w:pBdr>
+          <w:top w:val="nil"/>
+          <w:left w:val="nil"/>
+          <w:bottom w:val="nil"/>
+          <w:right w:val="nil"/>
+          <w:between w:val="nil"/>
+        </w:pBdr>
         <w:rPr>
           <w:b w:val="0"/>
           <w:i/>
           <w:color w:val="2E4440"/>
         </w:rPr>
       </w:pPr>
-      <w:bookmarkStart w:id="15" w:name="_7s9nw27jflea" w:colFirst="0" w:colLast="0"/>
-      <w:bookmarkEnd w:id="15"/>
-      <w:r>
-        <w:t>PROJETO DESENVOLVIMENTO DE FERRAMENTAS PARA O PROJETO AUTOMATIZADO DE CIRCUITOS INTEGRADOS VLSI</w:t>
+      <w:bookmarkStart w:id="24" w:name="_utayan5c2wml" w:colFirst="0" w:colLast="0"/>
+      <w:bookmarkEnd w:id="24"/>
+      <w:r>
+        <w:t>UNIVERSIDADE FEDERAL DO RIO GRANDE - FURG, RIO GRANDE - RS</w:t>
       </w:r>
     </w:p>
     <w:p>
@@ -895,15 +1137,15 @@
           <w:color w:val="2E4440"/>
         </w:rPr>
       </w:pPr>
-      <w:bookmarkStart w:id="16" w:name="_afej4lk2u959" w:colFirst="0" w:colLast="0"/>
-      <w:bookmarkEnd w:id="16"/>
+      <w:bookmarkStart w:id="25" w:name="_hpx6xzvnjqga" w:colFirst="0" w:colLast="0"/>
+      <w:bookmarkEnd w:id="25"/>
       <w:r>
         <w:rPr>
           <w:b w:val="0"/>
           <w:i/>
           <w:color w:val="2E4440"/>
         </w:rPr>
-        <w:t>BOLSISTA-VOLUNTÁRIA</w:t>
+        <w:t>MESTRADO EM ENGENHARIA DE COMPUTAÇÃO</w:t>
       </w:r>
     </w:p>
     <w:p>
@@ -917,36 +1159,7 @@
         </w:pBdr>
       </w:pPr>
       <w:r>
-        <w:t xml:space="preserve">AGOSTO DE 2017 ATÉ </w:t>
-      </w:r>
-      <w:proofErr w:type="gramStart"/>
-      <w:r>
-        <w:t>JANEIRO</w:t>
-      </w:r>
-      <w:proofErr w:type="gramEnd"/>
-      <w:r>
-        <w:t xml:space="preserve"> DE 2018</w:t>
-      </w:r>
-    </w:p>
-    <w:p>
-      <w:pPr>
-        <w:numPr>
-          <w:ilvl w:val="0"/>
-          <w:numId w:val="1"/>
-        </w:numPr>
-        <w:pBdr>
-          <w:top w:val="nil"/>
-          <w:left w:val="nil"/>
-          <w:bottom w:val="nil"/>
-          <w:right w:val="nil"/>
-          <w:between w:val="nil"/>
-        </w:pBdr>
-      </w:pPr>
-      <w:r>
-        <w:t>Tentativa de melhoria de um simulador de memória feito em JAVA.</w:t>
-      </w:r>
-      <w:r>
-        <w:t xml:space="preserve"> </w:t>
+        <w:t>2022</w:t>
       </w:r>
     </w:p>
     <w:p>
@@ -954,71 +1167,11 @@
         <w:pStyle w:val="Ttulo2"/>
         <w:keepNext w:val="0"/>
         <w:keepLines w:val="0"/>
-        <w:rPr>
-          <w:b w:val="0"/>
-          <w:i/>
-          <w:color w:val="2E4440"/>
-        </w:rPr>
-      </w:pPr>
-      <w:bookmarkStart w:id="17" w:name="_fzl5dx1kvkxm" w:colFirst="0" w:colLast="0"/>
-      <w:bookmarkEnd w:id="17"/>
-      <w:r>
-        <w:t xml:space="preserve">GURIAS DIGITAIS: DESENVOLVIMENTO DO PENSAMENTO COMPUTACIONAL </w:t>
-      </w:r>
-      <w:r>
-        <w:rPr>
-          <w:b w:val="0"/>
-          <w:i/>
-          <w:color w:val="2E4440"/>
-        </w:rPr>
-        <w:t>BOLSISTA-EPEM E VOLUNTÁRIA</w:t>
-      </w:r>
-    </w:p>
-    <w:p>
-      <w:r>
-        <w:t xml:space="preserve">NOVEMBRO DE 2017 ATÉ </w:t>
-      </w:r>
-      <w:proofErr w:type="gramStart"/>
-      <w:r>
-        <w:t>MAIO</w:t>
-      </w:r>
-      <w:proofErr w:type="gramEnd"/>
-      <w:r>
-        <w:t xml:space="preserve"> 2019</w:t>
-      </w:r>
-    </w:p>
-    <w:p>
-      <w:pPr>
-        <w:numPr>
-          <w:ilvl w:val="0"/>
-          <w:numId w:val="1"/>
-        </w:numPr>
-      </w:pPr>
-      <w:r>
-        <w:t xml:space="preserve">Ensinava crianças e adolescentes a lógica de programação, através de minicursos utilizando as ferramentas </w:t>
-      </w:r>
-      <w:proofErr w:type="spellStart"/>
-      <w:r>
-        <w:t>Scratch</w:t>
-      </w:r>
-      <w:proofErr w:type="spellEnd"/>
-      <w:r>
-        <w:t>. Atualmente participo somente como voluntária em organização de eventos e reuniões.</w:t>
-      </w:r>
-    </w:p>
-    <w:p>
-      <w:pPr>
-        <w:pStyle w:val="Ttulo2"/>
-        <w:keepNext w:val="0"/>
-        <w:keepLines w:val="0"/>
-      </w:pPr>
-      <w:bookmarkStart w:id="18" w:name="_24vj3qocoqq6" w:colFirst="0" w:colLast="0"/>
-      <w:bookmarkEnd w:id="18"/>
-      <w:r>
-        <w:t>PROJETO DESENVOLVENDO O PENSAMENTO COMPUTACIONAL COM MIGRA</w:t>
-      </w:r>
-      <w:r>
-        <w:t>NTES RESIDENTES EM RIO GRANDE / RS</w:t>
+      </w:pPr>
+      <w:bookmarkStart w:id="26" w:name="_s7wghxso0o4e" w:colFirst="0" w:colLast="0"/>
+      <w:bookmarkEnd w:id="26"/>
+      <w:r>
+        <w:t>UNIVERSIDADE FEDERAL DO RIO GRANDE - FURG, RIO GRANDE - RS</w:t>
       </w:r>
     </w:p>
     <w:p>
@@ -1033,474 +1186,20 @@
           <w:color w:val="2E4440"/>
         </w:rPr>
       </w:pPr>
-      <w:bookmarkStart w:id="19" w:name="_j0vhs5lzgxlk" w:colFirst="0" w:colLast="0"/>
-      <w:bookmarkEnd w:id="19"/>
+      <w:bookmarkStart w:id="27" w:name="_agb2wxz70ty9" w:colFirst="0" w:colLast="0"/>
+      <w:bookmarkEnd w:id="27"/>
       <w:r>
         <w:rPr>
           <w:b w:val="0"/>
           <w:i/>
           <w:color w:val="2E4440"/>
         </w:rPr>
-        <w:t>BOLSISTA-EPEM</w:t>
-      </w:r>
-    </w:p>
-    <w:p>
-      <w:r>
-        <w:t xml:space="preserve">JUNHO DE 2018 ATÉ </w:t>
-      </w:r>
-      <w:proofErr w:type="gramStart"/>
-      <w:r>
-        <w:t>MAIO</w:t>
-      </w:r>
-      <w:proofErr w:type="gramEnd"/>
-      <w:r>
-        <w:t xml:space="preserve"> 2019</w:t>
-      </w:r>
-    </w:p>
-    <w:p>
-      <w:pPr>
-        <w:numPr>
-          <w:ilvl w:val="0"/>
-          <w:numId w:val="1"/>
-        </w:numPr>
-      </w:pPr>
-      <w:r>
-        <w:t xml:space="preserve">Ensinando Haitianos e Senegaleses o básico de informática, pacote Office (documentos, planilhas e apresentação) e a lógica de programação utilizando a ferramenta </w:t>
-      </w:r>
-      <w:proofErr w:type="spellStart"/>
-      <w:r>
-        <w:t>Scratch</w:t>
-      </w:r>
-      <w:proofErr w:type="spellEnd"/>
-      <w:r>
-        <w:t>.</w:t>
-      </w:r>
-    </w:p>
-    <w:p>
-      <w:pPr>
-        <w:pStyle w:val="Ttulo2"/>
-        <w:keepNext w:val="0"/>
-        <w:keepLines w:val="0"/>
-      </w:pPr>
-      <w:bookmarkStart w:id="20" w:name="_s7i7bz4fttac" w:colFirst="0" w:colLast="0"/>
-      <w:bookmarkEnd w:id="20"/>
-      <w:r>
-        <w:t>DIRETORI</w:t>
-      </w:r>
-      <w:r>
-        <w:t>A DE INOVAÇÃO TECNOLÓGICA – DIT - FURG</w:t>
-      </w:r>
-    </w:p>
-    <w:p>
-      <w:pPr>
-        <w:pStyle w:val="Ttulo2"/>
-        <w:keepNext w:val="0"/>
-        <w:keepLines w:val="0"/>
-        <w:spacing w:before="0"/>
-        <w:rPr>
-          <w:b w:val="0"/>
-          <w:i/>
-          <w:color w:val="2E4440"/>
-        </w:rPr>
-      </w:pPr>
-      <w:bookmarkStart w:id="21" w:name="_2aqlsscginv1" w:colFirst="0" w:colLast="0"/>
-      <w:bookmarkEnd w:id="21"/>
-      <w:r>
-        <w:rPr>
-          <w:b w:val="0"/>
-          <w:i/>
-          <w:color w:val="2E4440"/>
-        </w:rPr>
-        <w:t>ESTÁGIO OBRIGATÓRIO</w:t>
-      </w:r>
-    </w:p>
-    <w:p>
-      <w:r>
-        <w:t xml:space="preserve">15 DE </w:t>
-      </w:r>
-      <w:proofErr w:type="gramStart"/>
-      <w:r>
-        <w:t>JULHO</w:t>
-      </w:r>
-      <w:proofErr w:type="gramEnd"/>
-      <w:r>
-        <w:t xml:space="preserve"> DE 2019 ATÉ 28 DE OUTUBRO DE 2019</w:t>
-      </w:r>
-    </w:p>
-    <w:p>
-      <w:pPr>
-        <w:numPr>
-          <w:ilvl w:val="0"/>
-          <w:numId w:val="1"/>
-        </w:numPr>
-      </w:pPr>
-      <w:r>
-        <w:t>Desenvolvimento inicial do Front-</w:t>
-      </w:r>
-      <w:proofErr w:type="spellStart"/>
-      <w:r>
-        <w:t>End</w:t>
-      </w:r>
-      <w:proofErr w:type="spellEnd"/>
-      <w:r>
-        <w:t xml:space="preserve"> de um sistema Web para o projeto Banco do Tempo em Rio Grande - RS.</w:t>
-      </w:r>
-    </w:p>
-    <w:p>
-      <w:pPr>
-        <w:pStyle w:val="Ttulo2"/>
-        <w:keepNext w:val="0"/>
-        <w:keepLines w:val="0"/>
-      </w:pPr>
-      <w:bookmarkStart w:id="22" w:name="_wxsgabivcrkr" w:colFirst="0" w:colLast="0"/>
-      <w:bookmarkEnd w:id="22"/>
-      <w:r>
-        <w:t>NUCLI FURG REDE ANDIFES ISF</w:t>
-      </w:r>
-    </w:p>
-    <w:p>
-      <w:pPr>
-        <w:pStyle w:val="Ttulo2"/>
-        <w:keepNext w:val="0"/>
-        <w:keepLines w:val="0"/>
-        <w:spacing w:before="0"/>
-        <w:rPr>
-          <w:b w:val="0"/>
-          <w:i/>
-          <w:color w:val="2E4440"/>
-        </w:rPr>
-      </w:pPr>
-      <w:bookmarkStart w:id="23" w:name="_bus7q19yibfl" w:colFirst="0" w:colLast="0"/>
-      <w:bookmarkEnd w:id="23"/>
-      <w:r>
-        <w:rPr>
-          <w:b w:val="0"/>
-          <w:i/>
-          <w:color w:val="2E4440"/>
-        </w:rPr>
-        <w:t>ESTÁGIO OBRIGATÓRI</w:t>
-      </w:r>
-      <w:r>
-        <w:rPr>
-          <w:b w:val="0"/>
-          <w:i/>
-          <w:color w:val="2E4440"/>
-        </w:rPr>
-        <w:t>O</w:t>
-      </w:r>
-    </w:p>
-    <w:p>
-      <w:r>
-        <w:t xml:space="preserve">ABRIL DE 2021 ATÉ </w:t>
-      </w:r>
-      <w:proofErr w:type="gramStart"/>
-      <w:r>
-        <w:t>DEZEMBRO</w:t>
-      </w:r>
-      <w:proofErr w:type="gramEnd"/>
-      <w:r>
-        <w:t xml:space="preserve"> DE 2021</w:t>
-      </w:r>
-    </w:p>
-    <w:p>
-      <w:pPr>
-        <w:numPr>
-          <w:ilvl w:val="0"/>
-          <w:numId w:val="1"/>
-        </w:numPr>
-      </w:pPr>
-      <w:r>
-        <w:t xml:space="preserve">Desenvolvimento do sistema Web para o projeto </w:t>
-      </w:r>
-      <w:proofErr w:type="spellStart"/>
-      <w:r>
-        <w:t>NucLi</w:t>
-      </w:r>
-      <w:proofErr w:type="spellEnd"/>
-      <w:r>
-        <w:t xml:space="preserve"> FURG Rede ANDIFES ISF;</w:t>
-      </w:r>
-    </w:p>
-    <w:p>
-      <w:pPr>
-        <w:numPr>
-          <w:ilvl w:val="0"/>
-          <w:numId w:val="1"/>
-        </w:numPr>
-        <w:spacing w:before="0"/>
-      </w:pPr>
-      <w:r>
-        <w:t>Suporte de usuário.</w:t>
-      </w:r>
-    </w:p>
-    <w:p>
-      <w:pPr>
-        <w:pStyle w:val="Ttulo1"/>
-        <w:widowControl w:val="0"/>
-        <w:pBdr>
-          <w:top w:val="nil"/>
-          <w:left w:val="nil"/>
-          <w:bottom w:val="nil"/>
-          <w:right w:val="nil"/>
-          <w:between w:val="nil"/>
-        </w:pBdr>
-      </w:pPr>
-      <w:bookmarkStart w:id="24" w:name="_bjucu19g39eb" w:colFirst="0" w:colLast="0"/>
-      <w:bookmarkEnd w:id="24"/>
-      <w:r>
-        <w:t>FORMAÇÃO</w:t>
-      </w:r>
-    </w:p>
-    <w:p>
-      <w:pPr>
-        <w:pStyle w:val="Ttulo2"/>
-        <w:keepNext w:val="0"/>
-        <w:keepLines w:val="0"/>
-        <w:pBdr>
-          <w:top w:val="nil"/>
-          <w:left w:val="nil"/>
-          <w:bottom w:val="nil"/>
-          <w:right w:val="nil"/>
-          <w:between w:val="nil"/>
-        </w:pBdr>
-        <w:rPr>
-          <w:b w:val="0"/>
-          <w:i/>
-          <w:color w:val="2E4440"/>
-        </w:rPr>
-      </w:pPr>
-      <w:bookmarkStart w:id="25" w:name="_utayan5c2wml" w:colFirst="0" w:colLast="0"/>
-      <w:bookmarkEnd w:id="25"/>
-      <w:r>
-        <w:t>UNIVERSIDADE FEDERAL DO RIO GRANDE - FURG, RIO GRANDE - RS</w:t>
-      </w:r>
-    </w:p>
-    <w:p>
-      <w:pPr>
-        <w:pStyle w:val="Ttulo2"/>
-        <w:keepNext w:val="0"/>
-        <w:keepLines w:val="0"/>
-        <w:pBdr>
-          <w:top w:val="nil"/>
-          <w:left w:val="nil"/>
-          <w:bottom w:val="nil"/>
-          <w:right w:val="nil"/>
-          <w:between w:val="nil"/>
-        </w:pBdr>
-        <w:spacing w:before="0"/>
-        <w:rPr>
-          <w:b w:val="0"/>
-          <w:i/>
-          <w:color w:val="2E4440"/>
-        </w:rPr>
-      </w:pPr>
-      <w:bookmarkStart w:id="26" w:name="_hpx6xzvnjqga" w:colFirst="0" w:colLast="0"/>
-      <w:bookmarkEnd w:id="26"/>
-      <w:r>
-        <w:rPr>
-          <w:b w:val="0"/>
-          <w:i/>
-          <w:color w:val="2E4440"/>
-        </w:rPr>
-        <w:lastRenderedPageBreak/>
-        <w:t>MESTRADO EM ENGENHARIA DE COMPUTAÇÃO</w:t>
-      </w:r>
-    </w:p>
-    <w:p>
-      <w:pPr>
-        <w:pBdr>
-          <w:top w:val="nil"/>
-          <w:left w:val="nil"/>
-          <w:bottom w:val="nil"/>
-          <w:right w:val="nil"/>
-          <w:between w:val="nil"/>
-        </w:pBdr>
-      </w:pPr>
-      <w:r>
-        <w:t>2022</w:t>
-      </w:r>
-    </w:p>
-    <w:p>
-      <w:pPr>
-        <w:pStyle w:val="Ttulo2"/>
-        <w:keepNext w:val="0"/>
-        <w:keepLines w:val="0"/>
-      </w:pPr>
-      <w:bookmarkStart w:id="27" w:name="_s7wghxso0o4e" w:colFirst="0" w:colLast="0"/>
-      <w:bookmarkEnd w:id="27"/>
-      <w:r>
-        <w:t>UNIVERSIDADE FEDERAL DO RIO GRANDE - FURG, RIO GRANDE - RS</w:t>
-      </w:r>
-    </w:p>
-    <w:p>
-      <w:pPr>
-        <w:pStyle w:val="Ttulo2"/>
-        <w:keepNext w:val="0"/>
-        <w:keepLines w:val="0"/>
-        <w:spacing w:before="0"/>
-        <w:rPr>
-          <w:b w:val="0"/>
-          <w:i/>
-          <w:color w:val="2E4440"/>
-        </w:rPr>
-      </w:pPr>
-      <w:bookmarkStart w:id="28" w:name="_agb2wxz70ty9" w:colFirst="0" w:colLast="0"/>
-      <w:bookmarkEnd w:id="28"/>
-      <w:r>
-        <w:rPr>
-          <w:b w:val="0"/>
-          <w:i/>
-          <w:color w:val="2E4440"/>
-        </w:rPr>
         <w:t>BACHAREL EM SISTEMAS DE INFORMAÇÃO</w:t>
       </w:r>
     </w:p>
     <w:p>
       <w:r>
         <w:t>2019</w:t>
-      </w:r>
-    </w:p>
-    <w:p>
-      <w:pPr>
-        <w:pStyle w:val="Ttulo2"/>
-        <w:keepNext w:val="0"/>
-        <w:keepLines w:val="0"/>
-        <w:rPr>
-          <w:b w:val="0"/>
-          <w:i/>
-          <w:color w:val="2E4440"/>
-        </w:rPr>
-      </w:pPr>
-      <w:bookmarkStart w:id="29" w:name="_hiyek7a2urv8" w:colFirst="0" w:colLast="0"/>
-      <w:bookmarkEnd w:id="29"/>
-      <w:r>
-        <w:t>ESCOLA TÉCNICA ESTADUAL GETÚLIO VARGA, RIO GRANDE – RS</w:t>
-      </w:r>
-    </w:p>
-    <w:p>
-      <w:pPr>
-        <w:pStyle w:val="Ttulo2"/>
-        <w:keepNext w:val="0"/>
-        <w:keepLines w:val="0"/>
-        <w:spacing w:before="0"/>
-        <w:rPr>
-          <w:b w:val="0"/>
-          <w:i/>
-          <w:color w:val="2E4440"/>
-        </w:rPr>
-      </w:pPr>
-      <w:bookmarkStart w:id="30" w:name="_geiiospg5qr" w:colFirst="0" w:colLast="0"/>
-      <w:bookmarkEnd w:id="30"/>
-      <w:r>
-        <w:rPr>
-          <w:b w:val="0"/>
-          <w:i/>
-          <w:color w:val="2E4440"/>
-        </w:rPr>
-        <w:t>TÉCNICO EM SECRETARIADO</w:t>
-      </w:r>
-    </w:p>
-    <w:p>
-      <w:r>
-        <w:t xml:space="preserve">2013 - </w:t>
-      </w:r>
-      <w:proofErr w:type="gramStart"/>
-      <w:r>
-        <w:t>1 ano</w:t>
-      </w:r>
-      <w:proofErr w:type="gramEnd"/>
-      <w:r>
-        <w:t xml:space="preserve"> – incompleto</w:t>
-      </w:r>
-    </w:p>
-    <w:p>
-      <w:pPr>
-        <w:pStyle w:val="Ttulo2"/>
-        <w:keepNext w:val="0"/>
-        <w:keepLines w:val="0"/>
-        <w:rPr>
-          <w:b w:val="0"/>
-          <w:i/>
-          <w:color w:val="2E4440"/>
-        </w:rPr>
-      </w:pPr>
-      <w:bookmarkStart w:id="31" w:name="_6ooghv59r0zg" w:colFirst="0" w:colLast="0"/>
-      <w:bookmarkEnd w:id="31"/>
-      <w:r>
-        <w:t>ESCOLA TÉCNICA ESTADUAL GETÚLIO VARGAS, RIO GRANDE - RS</w:t>
-      </w:r>
-    </w:p>
-    <w:p>
-      <w:pPr>
-        <w:pStyle w:val="Ttulo2"/>
-        <w:keepNext w:val="0"/>
-        <w:keepLines w:val="0"/>
-        <w:spacing w:before="0"/>
-        <w:rPr>
-          <w:b w:val="0"/>
-          <w:i/>
-          <w:color w:val="2E4440"/>
-        </w:rPr>
-      </w:pPr>
-      <w:bookmarkStart w:id="32" w:name="_7f4l71m2ohyo" w:colFirst="0" w:colLast="0"/>
-      <w:bookmarkEnd w:id="32"/>
-      <w:r>
-        <w:rPr>
-          <w:b w:val="0"/>
-          <w:i/>
-          <w:color w:val="2E4440"/>
-        </w:rPr>
-        <w:t>ENSINO MÉDIO</w:t>
-      </w:r>
-    </w:p>
-    <w:p>
-      <w:r>
-        <w:t>2010</w:t>
-      </w:r>
-    </w:p>
-    <w:p>
-      <w:pPr>
-        <w:pStyle w:val="Ttulo2"/>
-        <w:keepNext w:val="0"/>
-        <w:keepLines w:val="0"/>
-        <w:rPr>
-          <w:b w:val="0"/>
-          <w:i/>
-          <w:color w:val="2E4440"/>
-        </w:rPr>
-      </w:pPr>
-      <w:bookmarkStart w:id="33" w:name="_jzpa983vx1yj" w:colFirst="0" w:colLast="0"/>
-      <w:bookmarkEnd w:id="33"/>
-      <w:r>
-        <w:t>ESCOLA ESTADUAL ENSINO FUNDAMENTAL EMÍLIO LUÍS MALLET, RIO GRANDE – RS</w:t>
-      </w:r>
-    </w:p>
-    <w:p>
-      <w:pPr>
-        <w:pStyle w:val="Ttulo2"/>
-        <w:keepNext w:val="0"/>
-        <w:keepLines w:val="0"/>
-        <w:spacing w:before="0"/>
-        <w:rPr>
-          <w:b w:val="0"/>
-          <w:i/>
-          <w:color w:val="2E4440"/>
-        </w:rPr>
-      </w:pPr>
-      <w:bookmarkStart w:id="34" w:name="_4jfinlnhbqpo" w:colFirst="0" w:colLast="0"/>
-      <w:bookmarkEnd w:id="34"/>
-      <w:r>
-        <w:rPr>
-          <w:b w:val="0"/>
-          <w:i/>
-          <w:color w:val="2E4440"/>
-        </w:rPr>
-        <w:t>ENSINO FUNDAMENTAL</w:t>
-      </w:r>
-    </w:p>
-    <w:p>
-      <w:r>
-        <w:t>2007</w:t>
       </w:r>
     </w:p>
     <w:sectPr>

</xml_diff>